<commit_message>
added new info to swagger doc
</commit_message>
<xml_diff>
--- a/docs/Swagger.docx
+++ b/docs/Swagger.docx
@@ -5,24 +5,30 @@
     <w:p>
       <w:pPr>
         <w:pStyle w:val="Heading1"/>
+        <w:rPr>
+          <w:lang w:val="en-US"/>
+        </w:rPr>
       </w:pPr>
-      <w:bookmarkStart w:id="0" w:name="_GoBack"/>
-      <w:bookmarkEnd w:id="0"/>
-      <w:proofErr w:type="spellStart"/>
-      <w:r>
+      <w:r>
+        <w:rPr>
+          <w:lang w:val="en-US"/>
+        </w:rPr>
         <w:t>Swagger</w:t>
       </w:r>
-      <w:proofErr w:type="spellEnd"/>
     </w:p>
     <w:p>
       <w:pPr>
         <w:pStyle w:val="Heading2"/>
+        <w:rPr>
+          <w:lang w:val="en-US"/>
+        </w:rPr>
       </w:pPr>
-      <w:proofErr w:type="spellStart"/>
-      <w:r>
+      <w:r>
+        <w:rPr>
+          <w:lang w:val="en-US"/>
+        </w:rPr>
         <w:t>Dependencies</w:t>
       </w:r>
-      <w:proofErr w:type="spellEnd"/>
     </w:p>
     <w:p>
       <w:pPr>
@@ -706,10 +712,18 @@
     <w:p>
       <w:pPr>
         <w:pStyle w:val="Heading2"/>
+        <w:rPr>
+          <w:lang w:val="en-US"/>
+        </w:rPr>
       </w:pPr>
-      <w:r>
+      <w:proofErr w:type="spellStart"/>
+      <w:r>
+        <w:rPr>
+          <w:lang w:val="en-US"/>
+        </w:rPr>
         <w:t>Konfiguracja</w:t>
       </w:r>
+      <w:proofErr w:type="spellEnd"/>
     </w:p>
     <w:p>
       <w:pPr>
@@ -772,6 +786,25 @@
         </w:rPr>
         <w:t xml:space="preserve"> {</w:t>
       </w:r>
+    </w:p>
+    <w:p>
+      <w:pPr>
+        <w:pStyle w:val="HTMLPreformatted"/>
+        <w:shd w:val="clear" w:color="auto" w:fill="2B2B2B"/>
+        <w:rPr>
+          <w:rFonts w:ascii="JetBrains Mono" w:hAnsi="JetBrains Mono"/>
+          <w:color w:val="A9B7C6"/>
+          <w:lang w:val="en-US"/>
+        </w:rPr>
+      </w:pPr>
+      <w:r>
+        <w:rPr>
+          <w:rFonts w:ascii="JetBrains Mono" w:hAnsi="JetBrains Mono"/>
+          <w:color w:val="BBB529"/>
+          <w:lang w:val="en-US"/>
+        </w:rPr>
+        <w:t>@Bean</w:t>
+      </w:r>
       <w:r>
         <w:rPr>
           <w:rFonts w:ascii="JetBrains Mono" w:hAnsi="JetBrains Mono"/>
@@ -1064,27 +1097,196 @@
       <w:r>
         <w:t>.</w:t>
       </w:r>
+      <w:r>
+        <w:t xml:space="preserve"> Najlepiej jest użyć </w:t>
+      </w:r>
+      <w:proofErr w:type="spellStart"/>
+      <w:r>
+        <w:t>tzw</w:t>
+      </w:r>
+      <w:proofErr w:type="spellEnd"/>
+      <w:r>
+        <w:t xml:space="preserve"> </w:t>
+      </w:r>
+      <w:proofErr w:type="spellStart"/>
+      <w:r>
+        <w:t>buildera</w:t>
+      </w:r>
+      <w:proofErr w:type="spellEnd"/>
+      <w:r>
+        <w:t>.</w:t>
+      </w:r>
+    </w:p>
+    <w:p>
+      <w:pPr>
+        <w:shd w:val="clear" w:color="auto" w:fill="2B2B2B"/>
+        <w:tabs>
+          <w:tab w:val="left" w:pos="916"/>
+          <w:tab w:val="left" w:pos="1832"/>
+          <w:tab w:val="left" w:pos="2748"/>
+          <w:tab w:val="left" w:pos="3664"/>
+          <w:tab w:val="left" w:pos="4580"/>
+          <w:tab w:val="left" w:pos="5496"/>
+          <w:tab w:val="left" w:pos="6412"/>
+          <w:tab w:val="left" w:pos="7328"/>
+          <w:tab w:val="left" w:pos="8244"/>
+          <w:tab w:val="left" w:pos="9160"/>
+          <w:tab w:val="left" w:pos="10076"/>
+          <w:tab w:val="left" w:pos="10992"/>
+          <w:tab w:val="left" w:pos="11908"/>
+          <w:tab w:val="left" w:pos="12824"/>
+          <w:tab w:val="left" w:pos="13740"/>
+          <w:tab w:val="left" w:pos="14656"/>
+        </w:tabs>
+        <w:spacing w:after="0" w:line="240" w:lineRule="auto"/>
+        <w:rPr>
+          <w:rFonts w:ascii="JetBrains Mono" w:eastAsia="Times New Roman" w:hAnsi="JetBrains Mono" w:cs="Courier New"/>
+          <w:color w:val="A9B7C6"/>
+          <w:sz w:val="20"/>
+          <w:szCs w:val="20"/>
+          <w:lang w:val="en-US" w:eastAsia="pl-PL"/>
+        </w:rPr>
+      </w:pPr>
+      <w:r>
+        <w:rPr>
+          <w:rFonts w:ascii="JetBrains Mono" w:eastAsia="Times New Roman" w:hAnsi="JetBrains Mono" w:cs="Courier New"/>
+          <w:color w:val="CC7832"/>
+          <w:sz w:val="20"/>
+          <w:szCs w:val="20"/>
+          <w:lang w:val="en-US" w:eastAsia="pl-PL"/>
+        </w:rPr>
+        <w:t xml:space="preserve">private </w:t>
+      </w:r>
+      <w:proofErr w:type="spellStart"/>
+      <w:r>
+        <w:rPr>
+          <w:rFonts w:ascii="JetBrains Mono" w:eastAsia="Times New Roman" w:hAnsi="JetBrains Mono" w:cs="Courier New"/>
+          <w:color w:val="A9B7C6"/>
+          <w:sz w:val="20"/>
+          <w:szCs w:val="20"/>
+          <w:lang w:val="en-US" w:eastAsia="pl-PL"/>
+        </w:rPr>
+        <w:t>ApiInfo</w:t>
+      </w:r>
+      <w:proofErr w:type="spellEnd"/>
+      <w:r>
+        <w:rPr>
+          <w:rFonts w:ascii="JetBrains Mono" w:eastAsia="Times New Roman" w:hAnsi="JetBrains Mono" w:cs="Courier New"/>
+          <w:color w:val="A9B7C6"/>
+          <w:sz w:val="20"/>
+          <w:szCs w:val="20"/>
+          <w:lang w:val="en-US" w:eastAsia="pl-PL"/>
+        </w:rPr>
+        <w:t xml:space="preserve"> </w:t>
+      </w:r>
+      <w:proofErr w:type="spellStart"/>
+      <w:r>
+        <w:rPr>
+          <w:rFonts w:ascii="JetBrains Mono" w:eastAsia="Times New Roman" w:hAnsi="JetBrains Mono" w:cs="Courier New"/>
+          <w:color w:val="FFC66D"/>
+          <w:sz w:val="20"/>
+          <w:szCs w:val="20"/>
+          <w:lang w:val="en-US" w:eastAsia="pl-PL"/>
+        </w:rPr>
+        <w:t>getApiInfo</w:t>
+      </w:r>
+      <w:proofErr w:type="spellEnd"/>
+      <w:r>
+        <w:rPr>
+          <w:rFonts w:ascii="JetBrains Mono" w:eastAsia="Times New Roman" w:hAnsi="JetBrains Mono" w:cs="Courier New"/>
+          <w:color w:val="A9B7C6"/>
+          <w:sz w:val="20"/>
+          <w:szCs w:val="20"/>
+          <w:lang w:val="en-US" w:eastAsia="pl-PL"/>
+        </w:rPr>
+        <w:t>() {</w:t>
+      </w:r>
+      <w:r>
+        <w:rPr>
+          <w:rFonts w:ascii="JetBrains Mono" w:eastAsia="Times New Roman" w:hAnsi="JetBrains Mono" w:cs="Courier New"/>
+          <w:color w:val="A9B7C6"/>
+          <w:sz w:val="20"/>
+          <w:szCs w:val="20"/>
+          <w:lang w:val="en-US" w:eastAsia="pl-PL"/>
+        </w:rPr>
+        <w:br/>
+        <w:t xml:space="preserve">    </w:t>
+      </w:r>
+      <w:r>
+        <w:rPr>
+          <w:rFonts w:ascii="JetBrains Mono" w:eastAsia="Times New Roman" w:hAnsi="JetBrains Mono" w:cs="Courier New"/>
+          <w:color w:val="CC7832"/>
+          <w:sz w:val="20"/>
+          <w:szCs w:val="20"/>
+          <w:lang w:val="en-US" w:eastAsia="pl-PL"/>
+        </w:rPr>
+        <w:t xml:space="preserve">return new </w:t>
+      </w:r>
+      <w:proofErr w:type="spellStart"/>
+      <w:r>
+        <w:rPr>
+          <w:rFonts w:ascii="JetBrains Mono" w:eastAsia="Times New Roman" w:hAnsi="JetBrains Mono" w:cs="Courier New"/>
+          <w:color w:val="A9B7C6"/>
+          <w:sz w:val="20"/>
+          <w:szCs w:val="20"/>
+          <w:lang w:val="en-US" w:eastAsia="pl-PL"/>
+        </w:rPr>
+        <w:t>ApiInfoBuilder</w:t>
+      </w:r>
+      <w:proofErr w:type="spellEnd"/>
+      <w:r>
+        <w:rPr>
+          <w:rFonts w:ascii="JetBrains Mono" w:eastAsia="Times New Roman" w:hAnsi="JetBrains Mono" w:cs="Courier New"/>
+          <w:color w:val="A9B7C6"/>
+          <w:sz w:val="20"/>
+          <w:szCs w:val="20"/>
+          <w:lang w:val="en-US" w:eastAsia="pl-PL"/>
+        </w:rPr>
+        <w:t>()</w:t>
+      </w:r>
+    </w:p>
+    <w:p>
+      <w:pPr>
+        <w:shd w:val="clear" w:color="auto" w:fill="2B2B2B"/>
+        <w:tabs>
+          <w:tab w:val="left" w:pos="916"/>
+          <w:tab w:val="left" w:pos="1832"/>
+          <w:tab w:val="left" w:pos="2748"/>
+          <w:tab w:val="left" w:pos="3664"/>
+          <w:tab w:val="left" w:pos="4580"/>
+          <w:tab w:val="left" w:pos="5496"/>
+          <w:tab w:val="left" w:pos="6412"/>
+          <w:tab w:val="left" w:pos="7328"/>
+          <w:tab w:val="left" w:pos="8244"/>
+          <w:tab w:val="left" w:pos="9160"/>
+          <w:tab w:val="left" w:pos="10076"/>
+          <w:tab w:val="left" w:pos="10992"/>
+          <w:tab w:val="left" w:pos="11908"/>
+          <w:tab w:val="left" w:pos="12824"/>
+          <w:tab w:val="left" w:pos="13740"/>
+          <w:tab w:val="left" w:pos="14656"/>
+        </w:tabs>
+        <w:spacing w:after="0" w:line="240" w:lineRule="auto"/>
+        <w:rPr>
+          <w:rFonts w:ascii="JetBrains Mono" w:eastAsia="Times New Roman" w:hAnsi="JetBrains Mono" w:cs="Courier New"/>
+          <w:color w:val="A9B7C6"/>
+          <w:sz w:val="20"/>
+          <w:szCs w:val="20"/>
+          <w:lang w:val="en-US" w:eastAsia="pl-PL"/>
+        </w:rPr>
+      </w:pPr>
     </w:p>
     <w:p>
       <w:pPr>
         <w:pStyle w:val="Heading2"/>
       </w:pPr>
-      <w:r>
-        <w:t>Adnotacje</w:t>
-      </w:r>
     </w:p>
     <w:p>
       <w:pPr>
-        <w:rPr>
-          <w:rFonts w:ascii="Billennium" w:hAnsi="Billennium" w:cs="Arial"/>
-        </w:rPr>
+        <w:pStyle w:val="Heading2"/>
       </w:pPr>
       <w:r>
-        <w:rPr>
-          <w:rFonts w:ascii="Billennium" w:hAnsi="Billennium" w:cs="Arial"/>
-        </w:rPr>
-        <w:tab/>
-        <w:t>Można opisywać klasy (modele), metody i pola.</w:t>
+        <w:t>Adnotacje</w:t>
       </w:r>
     </w:p>
     <w:p>
@@ -1097,8 +1299,26 @@
         <w:rPr>
           <w:rFonts w:ascii="Billennium" w:hAnsi="Billennium" w:cs="Arial"/>
         </w:rPr>
+        <w:tab/>
+        <w:t>Można opisywać klasy (modele), metody i pola.</w:t>
+      </w:r>
+    </w:p>
+    <w:p>
+      <w:pPr>
+        <w:rPr>
+          <w:rFonts w:ascii="Billennium" w:hAnsi="Billennium" w:cs="Arial"/>
+          <w:lang w:val="en-US"/>
+        </w:rPr>
+      </w:pPr>
+      <w:proofErr w:type="spellStart"/>
+      <w:r>
+        <w:rPr>
+          <w:rFonts w:ascii="Billennium" w:hAnsi="Billennium" w:cs="Arial"/>
+          <w:lang w:val="en-US"/>
+        </w:rPr>
         <w:t>Przykłady</w:t>
       </w:r>
+      <w:proofErr w:type="spellEnd"/>
     </w:p>
     <w:p>
       <w:pPr>
@@ -1329,6 +1549,7 @@
           <w:color w:val="BBB529"/>
           <w:lang w:val="en-US"/>
         </w:rPr>
+        <w:lastRenderedPageBreak/>
         <w:t>@</w:t>
       </w:r>
       <w:proofErr w:type="spellStart"/>

</xml_diff>